<commit_message>
Revise the user interface
</commit_message>
<xml_diff>
--- a/Robomaster Supply Station.docx
+++ b/Robomaster Supply Station.docx
@@ -7528,16 +7528,7 @@
                               </w:numPr>
                             </w:pPr>
                             <w:r>
-                              <w:t>Able to automatically sort out about fifty bullets and store them in a batch in the individual storage unit</w:t>
-                            </w:r>
-                            <w:r>
-                              <w:t xml:space="preserve"> (possibly a revolving storage unit)</w:t>
-                            </w:r>
-                            <w:r>
-                              <w:t xml:space="preserve"> that is ready to fill the robots with fifty bullets at anytime</w:t>
-                            </w:r>
-                            <w:r>
-                              <w:t xml:space="preserve"> after receiving docking signal of the infantry robots at the dumping sites.</w:t>
+                              <w:t>Able to automatically sort out about fifty bullets and store them in a batch in the individual storage unit (possibly a revolving storage unit) that is ready to fill the robots with fifty bullets at anytime after receiving docking signal of the infantry robots at the dumping sites.</w:t>
                             </w:r>
                           </w:p>
                           <w:p>
@@ -7625,16 +7616,7 @@
                         </w:numPr>
                       </w:pPr>
                       <w:r>
-                        <w:t>Able to automatically sort out about fifty bullets and store them in a batch in the individual storage unit</w:t>
-                      </w:r>
-                      <w:r>
-                        <w:t xml:space="preserve"> (possibly a revolving storage unit)</w:t>
-                      </w:r>
-                      <w:r>
-                        <w:t xml:space="preserve"> that is ready to fill the robots with fifty bullets at anytime</w:t>
-                      </w:r>
-                      <w:r>
-                        <w:t xml:space="preserve"> after receiving docking signal of the infantry robots at the dumping sites.</w:t>
+                        <w:t>Able to automatically sort out about fifty bullets and store them in a batch in the individual storage unit (possibly a revolving storage unit) that is ready to fill the robots with fifty bullets at anytime after receiving docking signal of the infantry robots at the dumping sites.</w:t>
                       </w:r>
                     </w:p>
                     <w:p>
@@ -8282,8 +8264,6 @@
         </w:rPr>
         <w:t>Since the supply station is run by itself with its own power source and all the operations are automatic, therefore the user just needs to turn on a possible switch during the preparation time before each game. After finishing the match, the user just needs to turn it off. The user can also easily change the battery of the supply station and to have a new battery or a newly charged battery as the power source.</w:t>
       </w:r>
-      <w:bookmarkStart w:id="1" w:name="_GoBack"/>
-      <w:bookmarkEnd w:id="1"/>
     </w:p>
     <w:p>
       <w:pPr>
@@ -8343,6 +8323,46 @@
             </a:graphic>
           </wp:inline>
         </w:drawing>
+      </w:r>
+    </w:p>
+    <w:p>
+      <w:pPr>
+        <w:rPr>
+          <w:rFonts w:ascii="Times New Roman" w:hAnsi="Times New Roman" w:cs="Times New Roman"/>
+        </w:rPr>
+      </w:pPr>
+      <w:r>
+        <w:rPr>
+          <w:rFonts w:ascii="Times New Roman" w:hAnsi="Times New Roman" w:cs="Times New Roman"/>
+        </w:rPr>
+        <w:t>From the perspective of the infantry robots, which are the recipients for receiving bullets from the refueling(supply) station, the infantry robots are first docked at the dumping sites where the bullets are distributed to them from the revolving storage tubes. After the docking of the robots, the laser sensors in the middle will detect t</w:t>
+      </w:r>
+      <w:r>
+        <w:rPr>
+          <w:rFonts w:ascii="Times New Roman" w:hAnsi="Times New Roman" w:cs="Times New Roman"/>
+        </w:rPr>
+        <w:t xml:space="preserve">he infantry robots and then it will trigger the opening on the bottom of the revolving storage tubes. The bullets be automatically distributed into the infantry robots’ top openings for receiving bullets. See image for the final project sketch. </w:t>
+      </w:r>
+      <w:r>
+        <w:rPr>
+          <w:rFonts w:ascii="Times New Roman" w:hAnsi="Times New Roman" w:cs="Times New Roman"/>
+        </w:rPr>
+        <w:t xml:space="preserve">This operation happens at the first level of the supply station. </w:t>
+      </w:r>
+      <w:bookmarkStart w:id="1" w:name="_GoBack"/>
+      <w:bookmarkEnd w:id="1"/>
+    </w:p>
+    <w:p>
+      <w:pPr>
+        <w:rPr>
+          <w:rFonts w:ascii="Times New Roman" w:hAnsi="Times New Roman" w:cs="Times New Roman"/>
+        </w:rPr>
+      </w:pPr>
+      <w:r>
+        <w:rPr>
+          <w:rFonts w:ascii="Times New Roman" w:hAnsi="Times New Roman" w:cs="Times New Roman"/>
+        </w:rPr>
+        <w:t xml:space="preserve"> </w:t>
       </w:r>
     </w:p>
     <w:sectPr>
@@ -8491,7 +8511,7 @@
           <w:rPr>
             <w:noProof/>
           </w:rPr>
-          <w:t>9</w:t>
+          <w:t>7</w:t>
         </w:r>
         <w:r>
           <w:rPr>
@@ -10235,6 +10255,7 @@
     <w:rsid w:val="00CD5744"/>
     <w:rsid w:val="00ED4A76"/>
     <w:rsid w:val="00F04FF9"/>
+    <w:rsid w:val="00F555EA"/>
   </w:rsids>
   <m:mathPr>
     <m:mathFont m:val="Cambria Math"/>
@@ -10994,7 +11015,7 @@
 </file>
 
 <file path=customXml/itemProps1.xml><?xml version="1.0" encoding="utf-8"?>
-<ds:datastoreItem xmlns:ds="http://schemas.openxmlformats.org/officeDocument/2006/customXml" ds:itemID="{81263A02-D976-465E-8B8F-752DC07F5034}">
+<ds:datastoreItem xmlns:ds="http://schemas.openxmlformats.org/officeDocument/2006/customXml" ds:itemID="{EBBE0E2B-0957-4A3A-8E6B-6E0B72C48386}">
   <ds:schemaRefs>
     <ds:schemaRef ds:uri="http://schemas.openxmlformats.org/officeDocument/2006/bibliography"/>
   </ds:schemaRefs>

</xml_diff>